<commit_message>
Added T2 GNS3 topology. DOC: added algorithm description.
</commit_message>
<xml_diff>
--- a/T2_LabRedes/Doc/T2 - LabRedes.docx
+++ b/T2_LabRedes/Doc/T2 - LabRedes.docx
@@ -238,31 +238,7 @@
           <w:szCs w:val="28"/>
           <w:lang w:val="en-US"/>
         </w:rPr>
-        <w:t>T</w:t>
-      </w:r>
-      <w:r>
-        <w:rPr>
-          <w:sz w:val="28"/>
-          <w:szCs w:val="28"/>
-          <w:lang w:val="en-US"/>
-        </w:rPr>
-        <w:t>2</w:t>
-      </w:r>
-      <w:r>
-        <w:rPr>
-          <w:sz w:val="28"/>
-          <w:szCs w:val="28"/>
-          <w:lang w:val="en-US"/>
-        </w:rPr>
-        <w:t xml:space="preserve"> – </w:t>
-      </w:r>
-      <w:r>
-        <w:rPr>
-          <w:sz w:val="28"/>
-          <w:szCs w:val="28"/>
-          <w:lang w:val="en-US"/>
-        </w:rPr>
-        <w:t>Protocolo OSPF</w:t>
+        <w:t>T2 – Protocolo OSPF</w:t>
       </w:r>
     </w:p>
     <w:p>
@@ -523,35 +499,7 @@
           <w:sz w:val="28"/>
           <w:szCs w:val="28"/>
         </w:rPr>
-        <w:t>Porto Alegre, 2</w:t>
-      </w:r>
-      <w:r>
-        <w:rPr>
-          <w:sz w:val="28"/>
-          <w:szCs w:val="28"/>
-        </w:rPr>
-        <w:t>9</w:t>
-      </w:r>
-      <w:r>
-        <w:rPr>
-          <w:sz w:val="28"/>
-          <w:szCs w:val="28"/>
-        </w:rPr>
-        <w:t xml:space="preserve"> de </w:t>
-      </w:r>
-      <w:r>
-        <w:rPr>
-          <w:sz w:val="28"/>
-          <w:szCs w:val="28"/>
-        </w:rPr>
-        <w:t>outubro</w:t>
-      </w:r>
-      <w:r>
-        <w:rPr>
-          <w:sz w:val="28"/>
-          <w:szCs w:val="28"/>
-        </w:rPr>
-        <w:t xml:space="preserve"> de 2018</w:t>
+        <w:t>Porto Alegre, 29 de outubro de 2018</w:t>
       </w:r>
       <w:r>
         <w:br w:type="page"/>
@@ -559,7 +507,7 @@
     </w:p>
     <w:p>
       <w:pPr>
-        <w:pStyle w:val="Ttulo1"/>
+        <w:pStyle w:val="Heading1"/>
         <w:rPr>
           <w:b/>
           <w:b/>
@@ -577,28 +525,85 @@
     </w:p>
     <w:p>
       <w:pPr>
+        <w:pStyle w:val="TextBody"/>
+        <w:rPr/>
+      </w:pPr>
+      <w:r>
+        <w:rPr/>
+        <w:tab/>
+        <w:t>Open Shortest Path First (OSPF) é um protocolo de roteamento que utiliza um algoritmo de estado de enlace para redes que operam com o protocolo IP. Foi projetado para operar internamente de um sistema autônomo. Cada roteador OSPF  possui uma base de dados que descreve a topologia do sistema autônomo. A base de dados é  idêntica entre os roteadores e é utilizada para construir uma tabela de roteamento para cada host (ou nodo) do sistema autônomo.</w:t>
+      </w:r>
+    </w:p>
+    <w:p>
+      <w:pPr>
+        <w:pStyle w:val="Heading1"/>
+        <w:rPr/>
+      </w:pPr>
+      <w:r>
+        <w:rPr/>
+        <w:t>Referencial teórico</w:t>
+      </w:r>
+    </w:p>
+    <w:p>
+      <w:pPr>
+        <w:pStyle w:val="TextBody"/>
+        <w:rPr/>
+      </w:pPr>
+      <w:r>
+        <w:rPr/>
+        <w:tab/>
+        <w:t xml:space="preserve">O OSPF é um protocolo de estado de enlace que usa inundação de informação de estado de enlace e um algoritmo de caminho de menor custo de Dijkstra. Com ele, um roteador transmite periodicamente informação de roteamento a todos os outros </w:t>
+      </w:r>
+      <w:r>
+        <w:rPr/>
+        <w:t>roteadores</w:t>
+      </w:r>
+      <w:r>
+        <w:rPr/>
+        <w:t xml:space="preserve"> do sistema autônomo, </w:t>
+      </w:r>
+      <w:r>
+        <w:rPr/>
+        <w:t>e não apenas a seus roteadores vizinhos. Essa informação de roteamento enviada por um roteador tem um registro para cada um dos vizinhos do roteador; o registro dá a distância (isto é, o estado de enlace) entre o roteador e o vizinho.</w:t>
+      </w:r>
+    </w:p>
+    <w:p>
+      <w:pPr>
+        <w:pStyle w:val="TextBody"/>
+        <w:rPr/>
+      </w:pPr>
+      <w:r>
+        <w:rPr/>
+        <w:tab/>
+      </w:r>
+      <w:r>
+        <w:rPr/>
+        <w:t>Com o OSPF, os sistemas autônomos podem ser configurados em ‘áreas’. Cada área roda seu próprio algoritmo de roteamento por estado de enlace OSPF. Cada roteador da área transmite seu estado de enlace a todos os outros roteadores daquela área. Assim, os detalhes internos de uma área permanecem invisíveis para todos os roteadores externos a ela. O roteamento intra-área envolve apenas os roteadores que estão na mesma área.</w:t>
+      </w:r>
+    </w:p>
+    <w:p>
+      <w:pPr>
+        <w:pStyle w:val="TextBody"/>
+        <w:rPr/>
+      </w:pPr>
+      <w:r>
+        <w:rPr/>
+      </w:r>
+    </w:p>
+    <w:p>
+      <w:pPr>
         <w:pStyle w:val="Normal"/>
         <w:spacing w:lineRule="auto" w:line="360"/>
         <w:jc w:val="both"/>
         <w:rPr>
-          <w:sz w:val="24"/>
-          <w:szCs w:val="24"/>
-        </w:rPr>
-      </w:pPr>
-      <w:r>
-        <w:rPr>
-          <w:sz w:val="24"/>
-          <w:szCs w:val="24"/>
-        </w:rPr>
-        <w:tab/>
-        <w:t xml:space="preserve">Open Shortest Path First (OSPF) é um protocolo </w:t>
-      </w:r>
-      <w:r>
-        <w:rPr>
-          <w:sz w:val="24"/>
-          <w:szCs w:val="24"/>
-        </w:rPr>
-        <w:t>de roteamento que utiliza um algoritmo de estado de enlace para redes que operam com o protocolo IP. Foi projetado para operar internamente de um sistema autônomo. Cada roteador OSPF  possui uma base de dados que descreve a topologia do sistema autônomo. A base de dados é  idêntica entre os roteadores e é utilizada para construir uma tabela de roteamento para cada host (ou nodo) do sistema autônomo.</w:t>
+          <w:b/>
+          <w:b/>
+        </w:rPr>
+      </w:pPr>
+      <w:r>
+        <w:rPr>
+          <w:b/>
+        </w:rPr>
       </w:r>
     </w:p>
     <w:p>
@@ -607,20 +612,19 @@
         <w:spacing w:lineRule="auto" w:line="360"/>
         <w:jc w:val="both"/>
         <w:rPr>
-          <w:sz w:val="24"/>
-          <w:szCs w:val="24"/>
-        </w:rPr>
-      </w:pPr>
-      <w:r>
-        <w:rPr>
-          <w:sz w:val="24"/>
-          <w:szCs w:val="24"/>
-        </w:rPr>
-      </w:r>
-    </w:p>
-    <w:p>
-      <w:pPr>
-        <w:pStyle w:val="Ttulo1"/>
+          <w:b/>
+          <w:b/>
+        </w:rPr>
+      </w:pPr>
+      <w:r>
+        <w:rPr>
+          <w:b/>
+        </w:rPr>
+      </w:r>
+    </w:p>
+    <w:p>
+      <w:pPr>
+        <w:pStyle w:val="Heading1"/>
         <w:rPr>
           <w:b/>
           <w:b/>
@@ -630,7 +634,7 @@
       </w:pPr>
       <w:r>
         <w:rPr/>
-        <w:t>Referencial teórico</w:t>
+        <w:t>Conclusão</w:t>
       </w:r>
     </w:p>
     <w:p>
@@ -638,35 +642,33 @@
         <w:pStyle w:val="Normal"/>
         <w:spacing w:lineRule="auto" w:line="360"/>
         <w:jc w:val="both"/>
+        <w:rPr/>
+      </w:pPr>
+      <w:r>
         <w:rPr>
           <w:sz w:val="24"/>
           <w:szCs w:val="24"/>
         </w:rPr>
-      </w:pPr>
-      <w:r>
-        <w:rPr>
+        <w:tab/>
+        <w:t xml:space="preserve">GNS3 é uma </w:t>
+      </w:r>
+      <w:r>
+        <w:rPr>
+          <w:b/>
+          <w:bCs/>
           <w:sz w:val="24"/>
           <w:szCs w:val="24"/>
         </w:rPr>
-        <w:t>TODO</w:t>
-      </w:r>
-    </w:p>
-    <w:p>
-      <w:pPr>
-        <w:pStyle w:val="Normal"/>
-        <w:spacing w:lineRule="auto" w:line="360"/>
-        <w:jc w:val="both"/>
-        <w:rPr>
-          <w:b/>
-          <w:b/>
-        </w:rPr>
-      </w:pPr>
-      <w:r>
-        <w:rPr>
-          <w:b/>
+        <w:t>MERDA</w:t>
+      </w:r>
+      <w:r>
+        <w:rPr>
+          <w:b w:val="false"/>
+          <w:bCs w:val="false"/>
           <w:sz w:val="24"/>
           <w:szCs w:val="24"/>
         </w:rPr>
+        <w:t xml:space="preserve"> pra configurar!</w:t>
       </w:r>
     </w:p>
     <w:p>
@@ -675,71 +677,20 @@
         <w:spacing w:lineRule="auto" w:line="360"/>
         <w:jc w:val="both"/>
         <w:rPr>
-          <w:b/>
-          <w:b/>
-        </w:rPr>
-      </w:pPr>
-      <w:r>
-        <w:rPr>
-          <w:b/>
           <w:sz w:val="24"/>
           <w:szCs w:val="24"/>
         </w:rPr>
-      </w:r>
-    </w:p>
-    <w:p>
-      <w:pPr>
-        <w:pStyle w:val="Ttulo1"/>
-        <w:rPr>
-          <w:b/>
-          <w:b/>
-          <w:sz w:val="32"/>
-          <w:szCs w:val="32"/>
-        </w:rPr>
-      </w:pPr>
-      <w:r>
-        <w:rPr/>
-        <w:t>Conclusão</w:t>
-      </w:r>
-    </w:p>
-    <w:p>
-      <w:pPr>
-        <w:pStyle w:val="Normal"/>
-        <w:spacing w:lineRule="auto" w:line="360"/>
-        <w:jc w:val="both"/>
+      </w:pPr>
+      <w:r>
         <w:rPr>
           <w:sz w:val="24"/>
           <w:szCs w:val="24"/>
         </w:rPr>
-      </w:pPr>
-      <w:r>
-        <w:rPr>
-          <w:sz w:val="24"/>
-          <w:szCs w:val="24"/>
-        </w:rPr>
-        <w:t>TODO</w:t>
-      </w:r>
-    </w:p>
-    <w:p>
-      <w:pPr>
-        <w:pStyle w:val="Normal"/>
-        <w:spacing w:lineRule="auto" w:line="360"/>
-        <w:jc w:val="both"/>
-        <w:rPr>
-          <w:sz w:val="24"/>
-          <w:szCs w:val="24"/>
-        </w:rPr>
-      </w:pPr>
-      <w:r>
-        <w:rPr>
-          <w:sz w:val="24"/>
-          <w:szCs w:val="24"/>
-        </w:rPr>
-      </w:r>
-    </w:p>
-    <w:p>
-      <w:pPr>
-        <w:pStyle w:val="Ttulo1"/>
+      </w:r>
+    </w:p>
+    <w:p>
+      <w:pPr>
+        <w:pStyle w:val="Heading1"/>
         <w:rPr/>
       </w:pPr>
       <w:r>
@@ -814,7 +765,7 @@
     </w:p>
     <w:p>
       <w:pPr>
-        <w:pStyle w:val="Ttulo1"/>
+        <w:pStyle w:val="Heading1"/>
         <w:rPr/>
       </w:pPr>
       <w:r>
@@ -891,7 +842,6 @@
     <w:rPrDefault>
       <w:rPr>
         <w:rFonts w:ascii="Arial" w:hAnsi="Arial" w:eastAsia="Arial" w:cs="Arial"/>
-        <w:sz w:val="22"/>
         <w:szCs w:val="22"/>
         <w:lang w:val="pt-BR" w:eastAsia="en-US" w:bidi="ar-SA"/>
       </w:rPr>
@@ -1284,13 +1234,13 @@
     </w:pPr>
     <w:rPr>
       <w:rFonts w:ascii="Arial" w:hAnsi="Arial" w:eastAsia="Arial" w:cs="Arial"/>
-      <w:color w:val="auto"/>
+      <w:color w:val="00000A"/>
       <w:sz w:val="22"/>
       <w:szCs w:val="22"/>
       <w:lang w:val="pt-BR" w:eastAsia="en-US" w:bidi="ar-SA"/>
     </w:rPr>
   </w:style>
-  <w:style w:type="paragraph" w:styleId="Ttulo1">
+  <w:style w:type="paragraph" w:styleId="Heading1">
     <w:name w:val="Heading 1"/>
     <w:basedOn w:val="Normal"/>
     <w:next w:val="Normal"/>
@@ -1307,7 +1257,7 @@
       <w:szCs w:val="40"/>
     </w:rPr>
   </w:style>
-  <w:style w:type="paragraph" w:styleId="Ttulo2">
+  <w:style w:type="paragraph" w:styleId="Heading2">
     <w:name w:val="Heading 2"/>
     <w:basedOn w:val="Normal"/>
     <w:next w:val="Normal"/>
@@ -1326,7 +1276,7 @@
       <w:szCs w:val="32"/>
     </w:rPr>
   </w:style>
-  <w:style w:type="paragraph" w:styleId="Ttulo3">
+  <w:style w:type="paragraph" w:styleId="Heading3">
     <w:name w:val="Heading 3"/>
     <w:basedOn w:val="Normal"/>
     <w:next w:val="Normal"/>
@@ -1346,7 +1296,7 @@
       <w:szCs w:val="28"/>
     </w:rPr>
   </w:style>
-  <w:style w:type="paragraph" w:styleId="Ttulo4">
+  <w:style w:type="paragraph" w:styleId="Heading4">
     <w:name w:val="Heading 4"/>
     <w:basedOn w:val="Normal"/>
     <w:next w:val="Normal"/>
@@ -1366,7 +1316,7 @@
       <w:szCs w:val="24"/>
     </w:rPr>
   </w:style>
-  <w:style w:type="paragraph" w:styleId="Ttulo5">
+  <w:style w:type="paragraph" w:styleId="Heading5">
     <w:name w:val="Heading 5"/>
     <w:basedOn w:val="Normal"/>
     <w:next w:val="Normal"/>
@@ -1384,7 +1334,7 @@
       <w:color w:val="666666"/>
     </w:rPr>
   </w:style>
-  <w:style w:type="paragraph" w:styleId="Ttulo6">
+  <w:style w:type="paragraph" w:styleId="Heading6">
     <w:name w:val="Heading 6"/>
     <w:basedOn w:val="Normal"/>
     <w:next w:val="Normal"/>
@@ -1468,28 +1418,37 @@
   </w:style>
   <w:style w:type="character" w:styleId="LinkdaInternet">
     <w:name w:val="Link da Internet"/>
+    <w:qFormat/>
     <w:rPr>
       <w:color w:val="000080"/>
       <w:u w:val="single"/>
       <w:lang w:val="zxx" w:eastAsia="zxx" w:bidi="zxx"/>
     </w:rPr>
   </w:style>
-  <w:style w:type="paragraph" w:styleId="Ttulo">
-    <w:name w:val="Título"/>
+  <w:style w:type="character" w:styleId="InternetLink">
+    <w:name w:val="Internet Link"/>
+    <w:rPr>
+      <w:color w:val="000080"/>
+      <w:u w:val="single"/>
+      <w:lang w:val="zxx" w:eastAsia="zxx" w:bidi="zxx"/>
+    </w:rPr>
+  </w:style>
+  <w:style w:type="paragraph" w:styleId="Heading">
+    <w:name w:val="Heading"/>
     <w:basedOn w:val="Normal"/>
-    <w:next w:val="Corpodetexto"/>
+    <w:next w:val="TextBody"/>
     <w:qFormat/>
     <w:pPr>
       <w:keepNext/>
       <w:spacing w:before="240" w:after="120"/>
     </w:pPr>
     <w:rPr>
-      <w:rFonts w:ascii="Liberation Sans" w:hAnsi="Liberation Sans" w:eastAsia="DejaVu Sans" w:cs="FreeSans"/>
+      <w:rFonts w:ascii="Liberation Sans" w:hAnsi="Liberation Sans" w:eastAsia="WenQuanYi Micro Hei" w:cs="Lohit Devanagari"/>
       <w:sz w:val="28"/>
       <w:szCs w:val="28"/>
     </w:rPr>
   </w:style>
-  <w:style w:type="paragraph" w:styleId="Corpodetexto">
+  <w:style w:type="paragraph" w:styleId="TextBody">
     <w:name w:val="Body Text"/>
     <w:basedOn w:val="Normal"/>
     <w:pPr>
@@ -1497,15 +1456,15 @@
     </w:pPr>
     <w:rPr/>
   </w:style>
-  <w:style w:type="paragraph" w:styleId="Lista">
+  <w:style w:type="paragraph" w:styleId="List">
     <w:name w:val="List"/>
-    <w:basedOn w:val="Corpodetexto"/>
+    <w:basedOn w:val="TextBody"/>
     <w:pPr/>
     <w:rPr>
       <w:rFonts w:cs="FreeSans"/>
     </w:rPr>
   </w:style>
-  <w:style w:type="paragraph" w:styleId="Legenda">
+  <w:style w:type="paragraph" w:styleId="Caption">
     <w:name w:val="Caption"/>
     <w:basedOn w:val="Normal"/>
     <w:qFormat/>
@@ -1521,6 +1480,31 @@
       <w:szCs w:val="24"/>
     </w:rPr>
   </w:style>
+  <w:style w:type="paragraph" w:styleId="Index">
+    <w:name w:val="Index"/>
+    <w:basedOn w:val="Normal"/>
+    <w:qFormat/>
+    <w:pPr>
+      <w:suppressLineNumbers/>
+    </w:pPr>
+    <w:rPr>
+      <w:rFonts w:cs="Lohit Devanagari"/>
+    </w:rPr>
+  </w:style>
+  <w:style w:type="paragraph" w:styleId="Ttulo">
+    <w:name w:val="Título"/>
+    <w:basedOn w:val="Normal"/>
+    <w:qFormat/>
+    <w:pPr>
+      <w:keepNext/>
+      <w:spacing w:before="240" w:after="120"/>
+    </w:pPr>
+    <w:rPr>
+      <w:rFonts w:ascii="Liberation Sans" w:hAnsi="Liberation Sans" w:eastAsia="DejaVu Sans" w:cs="FreeSans"/>
+      <w:sz w:val="28"/>
+      <w:szCs w:val="28"/>
+    </w:rPr>
+  </w:style>
   <w:style w:type="paragraph" w:styleId="Ndice">
     <w:name w:val="Índice"/>
     <w:basedOn w:val="Normal"/>
@@ -1532,7 +1516,7 @@
       <w:rFonts w:cs="FreeSans"/>
     </w:rPr>
   </w:style>
-  <w:style w:type="paragraph" w:styleId="Ttulododocumento">
+  <w:style w:type="paragraph" w:styleId="Title">
     <w:name w:val="Title"/>
     <w:basedOn w:val="Normal"/>
     <w:next w:val="Normal"/>
@@ -1548,7 +1532,7 @@
       <w:szCs w:val="52"/>
     </w:rPr>
   </w:style>
-  <w:style w:type="paragraph" w:styleId="Subttulo">
+  <w:style w:type="paragraph" w:styleId="Subtitle">
     <w:name w:val="Subtitle"/>
     <w:basedOn w:val="Normal"/>
     <w:next w:val="Normal"/>

</xml_diff>

<commit_message>
Added area colors on topology
</commit_message>
<xml_diff>
--- a/T2_LabRedes/Doc/T2 - LabRedes.docx
+++ b/T2_LabRedes/Doc/T2 - LabRedes.docx
@@ -552,19 +552,7 @@
       <w:r>
         <w:rPr/>
         <w:tab/>
-        <w:t xml:space="preserve">O OSPF é um protocolo de estado de enlace que usa inundação de informação de estado de enlace e um algoritmo de caminho de menor custo de Dijkstra. Com ele, um roteador transmite periodicamente informação de roteamento a todos os outros </w:t>
-      </w:r>
-      <w:r>
-        <w:rPr/>
-        <w:t>roteadores</w:t>
-      </w:r>
-      <w:r>
-        <w:rPr/>
-        <w:t xml:space="preserve"> do sistema autônomo, </w:t>
-      </w:r>
-      <w:r>
-        <w:rPr/>
-        <w:t>e não apenas a seus roteadores vizinhos. Essa informação de roteamento enviada por um roteador tem um registro para cada um dos vizinhos do roteador; o registro dá a distância (isto é, o estado de enlace) entre o roteador e o vizinho.</w:t>
+        <w:t>O OSPF é um protocolo de estado de enlace que usa inundação de informação de estado de enlace e um algoritmo de caminho de menor custo de Dijkstra. Com ele, um roteador transmite periodicamente informação de roteamento a todos os outros roteadores do sistema autônomo, e não apenas a seus roteadores vizinhos. Essa informação de roteamento enviada por um roteador tem um registro para cada um dos vizinhos do roteador; o registro dá a distância (isto é, o estado de enlace) entre o roteador e o vizinho.</w:t>
       </w:r>
     </w:p>
     <w:p>
@@ -575,19 +563,91 @@
       <w:r>
         <w:rPr/>
         <w:tab/>
-      </w:r>
-      <w:r>
-        <w:rPr/>
         <w:t>Com o OSPF, os sistemas autônomos podem ser configurados em ‘áreas’. Cada área roda seu próprio algoritmo de roteamento por estado de enlace OSPF. Cada roteador da área transmite seu estado de enlace a todos os outros roteadores daquela área. Assim, os detalhes internos de uma área permanecem invisíveis para todos os roteadores externos a ela. O roteamento intra-área envolve apenas os roteadores que estão na mesma área.</w:t>
       </w:r>
     </w:p>
     <w:p>
       <w:pPr>
-        <w:pStyle w:val="TextBody"/>
-        <w:rPr/>
-      </w:pPr>
-      <w:r>
-        <w:rPr/>
+        <w:pStyle w:val="Heading1"/>
+        <w:rPr/>
+      </w:pPr>
+      <w:r>
+        <w:rPr/>
+        <w:t>Topologia</w:t>
+      </w:r>
+    </w:p>
+    <w:p>
+      <w:pPr>
+        <w:pStyle w:val="Normal"/>
+        <w:rPr/>
+      </w:pPr>
+      <w:r>
+        <w:rPr/>
+        <w:tab/>
+        <w:t>A figura abaixo demostra a topologia elaborada para fins de testes e simulação de funcionamento do protocolo OSPF</w:t>
+      </w:r>
+    </w:p>
+    <w:p>
+      <w:pPr>
+        <w:pStyle w:val="Normal"/>
+        <w:rPr/>
+      </w:pPr>
+      <w:r>
+        <w:rPr/>
+      </w:r>
+    </w:p>
+    <w:p>
+      <w:pPr>
+        <w:pStyle w:val="Normal"/>
+        <w:rPr/>
+      </w:pPr>
+      <w:r>
+        <w:rPr/>
+        <w:drawing>
+          <wp:anchor behindDoc="0" distT="0" distB="0" distL="0" distR="0" simplePos="0" locked="0" layoutInCell="1" allowOverlap="1" relativeHeight="2">
+            <wp:simplePos x="0" y="0"/>
+            <wp:positionH relativeFrom="column">
+              <wp:align>center</wp:align>
+            </wp:positionH>
+            <wp:positionV relativeFrom="paragraph">
+              <wp:posOffset>635</wp:posOffset>
+            </wp:positionV>
+            <wp:extent cx="5731510" cy="2856230"/>
+            <wp:effectExtent l="0" t="0" r="0" b="0"/>
+            <wp:wrapSquare wrapText="largest"/>
+            <wp:docPr id="1" name="Image1" descr=""/>
+            <wp:cNvGraphicFramePr>
+              <a:graphicFrameLocks xmlns:a="http://schemas.openxmlformats.org/drawingml/2006/main" noChangeAspect="1"/>
+            </wp:cNvGraphicFramePr>
+            <a:graphic xmlns:a="http://schemas.openxmlformats.org/drawingml/2006/main">
+              <a:graphicData uri="http://schemas.openxmlformats.org/drawingml/2006/picture">
+                <pic:pic xmlns:pic="http://schemas.openxmlformats.org/drawingml/2006/picture">
+                  <pic:nvPicPr>
+                    <pic:cNvPr id="1" name="Image1" descr=""/>
+                    <pic:cNvPicPr>
+                      <a:picLocks noChangeAspect="1" noChangeArrowheads="1"/>
+                    </pic:cNvPicPr>
+                  </pic:nvPicPr>
+                  <pic:blipFill>
+                    <a:blip r:embed="rId2"/>
+                    <a:stretch>
+                      <a:fillRect/>
+                    </a:stretch>
+                  </pic:blipFill>
+                  <pic:spPr bwMode="auto">
+                    <a:xfrm>
+                      <a:off x="0" y="0"/>
+                      <a:ext cx="5731510" cy="2856230"/>
+                    </a:xfrm>
+                    <a:prstGeom prst="rect">
+                      <a:avLst/>
+                    </a:prstGeom>
+                  </pic:spPr>
+                </pic:pic>
+              </a:graphicData>
+            </a:graphic>
+          </wp:anchor>
+        </w:drawing>
       </w:r>
     </w:p>
     <w:p>
@@ -604,6 +664,25 @@
         <w:rPr>
           <w:b/>
         </w:rPr>
+      </w:r>
+    </w:p>
+    <w:p>
+      <w:pPr>
+        <w:pStyle w:val="Heading1"/>
+        <w:rPr/>
+      </w:pPr>
+      <w:r>
+        <w:rPr/>
+        <w:t>Simulação / Validação</w:t>
+      </w:r>
+    </w:p>
+    <w:p>
+      <w:pPr>
+        <w:pStyle w:val="Normal"/>
+        <w:rPr/>
+      </w:pPr>
+      <w:r>
+        <w:rPr/>
       </w:r>
     </w:p>
     <w:p>
@@ -722,7 +801,7 @@
         <w:pStyle w:val="Normal"/>
         <w:rPr/>
       </w:pPr>
-      <w:hyperlink r:id="rId2">
+      <w:hyperlink r:id="rId3">
         <w:r>
           <w:rPr>
             <w:rStyle w:val="LinkdaInternet"/>
@@ -745,7 +824,7 @@
         <w:pStyle w:val="Normal"/>
         <w:rPr/>
       </w:pPr>
-      <w:hyperlink r:id="rId3">
+      <w:hyperlink r:id="rId4">
         <w:r>
           <w:rPr>
             <w:rStyle w:val="LinkdaInternet"/>

</xml_diff>

<commit_message>
Commiting images and document
</commit_message>
<xml_diff>
--- a/T2_LabRedes/Doc/T2 - LabRedes.docx
+++ b/T2_LabRedes/Doc/T2 - LabRedes.docx
@@ -507,7 +507,7 @@
     </w:p>
     <w:p>
       <w:pPr>
-        <w:pStyle w:val="Heading1"/>
+        <w:pStyle w:val="Ttulo1"/>
         <w:rPr>
           <w:b/>
           <w:b/>
@@ -525,7 +525,7 @@
     </w:p>
     <w:p>
       <w:pPr>
-        <w:pStyle w:val="TextBody"/>
+        <w:pStyle w:val="Corpodetexto"/>
         <w:rPr/>
       </w:pPr>
       <w:r>
@@ -536,7 +536,7 @@
     </w:p>
     <w:p>
       <w:pPr>
-        <w:pStyle w:val="Heading1"/>
+        <w:pStyle w:val="Ttulo1"/>
         <w:rPr/>
       </w:pPr>
       <w:r>
@@ -546,7 +546,7 @@
     </w:p>
     <w:p>
       <w:pPr>
-        <w:pStyle w:val="TextBody"/>
+        <w:pStyle w:val="Corpodetexto"/>
         <w:rPr/>
       </w:pPr>
       <w:r>
@@ -557,7 +557,7 @@
     </w:p>
     <w:p>
       <w:pPr>
-        <w:pStyle w:val="TextBody"/>
+        <w:pStyle w:val="Corpodetexto"/>
         <w:rPr/>
       </w:pPr>
       <w:r>
@@ -568,7 +568,7 @@
     </w:p>
     <w:p>
       <w:pPr>
-        <w:pStyle w:val="Heading1"/>
+        <w:pStyle w:val="Ttulo1"/>
         <w:rPr/>
       </w:pPr>
       <w:r>
@@ -584,19 +584,7 @@
       <w:r>
         <w:rPr/>
         <w:tab/>
-        <w:t xml:space="preserve">A figura </w:t>
-      </w:r>
-      <w:r>
-        <w:rPr/>
-        <w:t>1</w:t>
-      </w:r>
-      <w:r>
-        <w:rPr/>
-        <w:t xml:space="preserve"> demostra a topologia elaborada para fins de testes e simulação de funcionamento do protocolo OSPF.  </w:t>
-      </w:r>
-      <w:r>
-        <w:rPr/>
-        <w:t xml:space="preserve">Ela </w:t>
+        <w:t xml:space="preserve">A figura 1 demostra a topologia elaborada para fins de testes e simulação de funcionamento do protocolo OSPF.  Ela </w:t>
       </w:r>
       <w:r>
         <w:rPr>
@@ -622,8 +610,6 @@
       </w:pPr>
       <w:r>
         <w:rPr/>
-      </w:r>
-      <w:r>
         <mc:AlternateContent>
           <mc:Choice Requires="wps">
             <w:drawing>
@@ -635,26 +621,38 @@
                 <wp:positionV relativeFrom="paragraph">
                   <wp:posOffset>635</wp:posOffset>
                 </wp:positionV>
-                <wp:extent cx="5731510" cy="3133725"/>
+                <wp:extent cx="5732145" cy="3134360"/>
                 <wp:effectExtent l="0" t="0" r="0" b="0"/>
                 <wp:wrapSquare wrapText="largest"/>
                 <wp:docPr id="1" name="Frame1"/>
                 <a:graphic xmlns:a="http://schemas.openxmlformats.org/drawingml/2006/main">
                   <a:graphicData uri="http://schemas.microsoft.com/office/word/2010/wordprocessingShape">
                     <wps:wsp>
-                      <wps:cNvSpPr txBox="1"/>
+                      <wps:cNvSpPr/>
                       <wps:spPr>
                         <a:xfrm>
                           <a:off x="0" y="0"/>
-                          <a:ext cx="5731510" cy="3133725"/>
+                          <a:ext cx="5731560" cy="3133800"/>
                         </a:xfrm>
-                        <a:prstGeom prst="rect"/>
+                        <a:prstGeom prst="rect">
+                          <a:avLst/>
+                        </a:prstGeom>
+                        <a:noFill/>
+                        <a:ln>
+                          <a:noFill/>
+                        </a:ln>
                       </wps:spPr>
+                      <wps:style>
+                        <a:lnRef idx="0"/>
+                        <a:fillRef idx="0"/>
+                        <a:effectRef idx="0"/>
+                        <a:fontRef idx="minor"/>
+                      </wps:style>
                       <wps:txbx>
                         <w:txbxContent>
                           <w:p>
                             <w:pPr>
-                              <w:pStyle w:val="Illustration"/>
+                              <w:pStyle w:val="Figura"/>
                               <w:spacing w:before="120" w:after="120"/>
                               <w:rPr/>
                             </w:pPr>
@@ -664,7 +662,7 @@
                                 <wp:inline distT="0" distB="0" distL="0" distR="0">
                                   <wp:extent cx="5731510" cy="2856230"/>
                                   <wp:effectExtent l="0" t="0" r="0" b="0"/>
-                                  <wp:docPr id="2" name="Image1" descr=""/>
+                                  <wp:docPr id="3" name="Image1" descr=""/>
                                   <wp:cNvGraphicFramePr>
                                     <a:graphicFrameLocks xmlns:a="http://schemas.openxmlformats.org/drawingml/2006/main" noChangeAspect="1"/>
                                   </wp:cNvGraphicFramePr>
@@ -672,7 +670,7 @@
                                     <a:graphicData uri="http://schemas.openxmlformats.org/drawingml/2006/picture">
                                       <pic:pic xmlns:pic="http://schemas.openxmlformats.org/drawingml/2006/picture">
                                         <pic:nvPicPr>
-                                          <pic:cNvPr id="2" name="Image1" descr=""/>
+                                          <pic:cNvPr id="3" name="Image1" descr=""/>
                                           <pic:cNvPicPr>
                                             <a:picLocks noChangeAspect="1" noChangeArrowheads="1"/>
                                           </pic:cNvPicPr>
@@ -708,7 +706,7 @@
                               <w:fldChar w:fldCharType="begin"/>
                             </w:r>
                             <w:r>
-                              <w:instrText> SEQ Illustration \* ARABIC </w:instrText>
+                              <w:instrText> SEQ Figura \* ARABIC </w:instrText>
                             </w:r>
                             <w:r>
                               <w:fldChar w:fldCharType="separate"/>
@@ -726,7 +724,7 @@
                           </w:p>
                         </w:txbxContent>
                       </wps:txbx>
-                      <wps:bodyPr anchor="t" lIns="0" tIns="0" rIns="0" bIns="0">
+                      <wps:bodyPr lIns="90000" rIns="90000" tIns="45000" bIns="45000">
                         <a:noAutofit/>
                       </wps:bodyPr>
                     </wps:wsp>
@@ -737,12 +735,15 @@
           </mc:Choice>
           <mc:Fallback>
             <w:pict>
-              <v:rect style="position:absolute;rotation:0;width:451.3pt;height:246.75pt;mso-wrap-distance-left:0pt;mso-wrap-distance-right:0pt;mso-wrap-distance-top:0pt;mso-wrap-distance-bottom:0pt;margin-top:0.05pt;mso-position-vertical-relative:text;margin-left:0pt;mso-position-horizontal:center;mso-position-horizontal-relative:text">
-                <v:textbox inset="0in,0in,0in,0in">
+              <v:rect id="shape_0" ID="Frame1" stroked="f" style="position:absolute;margin-left:0pt;margin-top:0.05pt;width:451.25pt;height:246.7pt;mso-position-horizontal:center">
+                <w10:wrap type="square"/>
+                <v:fill o:detectmouseclick="t" on="false"/>
+                <v:stroke color="#3465a4" joinstyle="round" endcap="flat"/>
+                <v:textbox>
                   <w:txbxContent>
                     <w:p>
                       <w:pPr>
-                        <w:pStyle w:val="Illustration"/>
+                        <w:pStyle w:val="Figura"/>
                         <w:spacing w:before="120" w:after="120"/>
                         <w:rPr/>
                       </w:pPr>
@@ -752,7 +753,7 @@
                           <wp:inline distT="0" distB="0" distL="0" distR="0">
                             <wp:extent cx="5731510" cy="2856230"/>
                             <wp:effectExtent l="0" t="0" r="0" b="0"/>
-                            <wp:docPr id="3" name="Image1" descr=""/>
+                            <wp:docPr id="4" name="Image1" descr=""/>
                             <wp:cNvGraphicFramePr>
                               <a:graphicFrameLocks xmlns:a="http://schemas.openxmlformats.org/drawingml/2006/main" noChangeAspect="1"/>
                             </wp:cNvGraphicFramePr>
@@ -760,7 +761,7 @@
                               <a:graphicData uri="http://schemas.openxmlformats.org/drawingml/2006/picture">
                                 <pic:pic xmlns:pic="http://schemas.openxmlformats.org/drawingml/2006/picture">
                                   <pic:nvPicPr>
-                                    <pic:cNvPr id="3" name="Image1" descr=""/>
+                                    <pic:cNvPr id="4" name="Image1" descr=""/>
                                     <pic:cNvPicPr>
                                       <a:picLocks noChangeAspect="1" noChangeArrowheads="1"/>
                                     </pic:cNvPicPr>
@@ -796,7 +797,7 @@
                         <w:fldChar w:fldCharType="begin"/>
                       </w:r>
                       <w:r>
-                        <w:instrText> SEQ Illustration \* ARABIC </w:instrText>
+                        <w:instrText> SEQ Figura \* ARABIC </w:instrText>
                       </w:r>
                       <w:r>
                         <w:fldChar w:fldCharType="separate"/>
@@ -814,7 +815,6 @@
                     </w:p>
                   </w:txbxContent>
                 </v:textbox>
-                <w10:wrap type="square" side="largest"/>
               </v:rect>
             </w:pict>
           </mc:Fallback>
@@ -859,7 +859,7 @@
     </w:p>
     <w:p>
       <w:pPr>
-        <w:pStyle w:val="Heading1"/>
+        <w:pStyle w:val="Ttulo1"/>
         <w:rPr/>
       </w:pPr>
       <w:r>
@@ -890,11 +890,351 @@
         <w:rPr>
           <w:b/>
         </w:rPr>
-      </w:r>
-    </w:p>
-    <w:p>
-      <w:pPr>
-        <w:pStyle w:val="Heading1"/>
+        <w:drawing>
+          <wp:anchor behindDoc="0" distT="0" distB="0" distL="0" distR="0" simplePos="0" locked="0" layoutInCell="1" allowOverlap="1" relativeHeight="5">
+            <wp:simplePos x="0" y="0"/>
+            <wp:positionH relativeFrom="column">
+              <wp:align>center</wp:align>
+            </wp:positionH>
+            <wp:positionV relativeFrom="paragraph">
+              <wp:posOffset>635</wp:posOffset>
+            </wp:positionV>
+            <wp:extent cx="5731510" cy="4255135"/>
+            <wp:effectExtent l="0" t="0" r="0" b="0"/>
+            <wp:wrapTopAndBottom/>
+            <wp:docPr id="5" name="Figura1" descr=""/>
+            <wp:cNvGraphicFramePr>
+              <a:graphicFrameLocks xmlns:a="http://schemas.openxmlformats.org/drawingml/2006/main" noChangeAspect="1"/>
+            </wp:cNvGraphicFramePr>
+            <a:graphic xmlns:a="http://schemas.openxmlformats.org/drawingml/2006/main">
+              <a:graphicData uri="http://schemas.openxmlformats.org/drawingml/2006/picture">
+                <pic:pic xmlns:pic="http://schemas.openxmlformats.org/drawingml/2006/picture">
+                  <pic:nvPicPr>
+                    <pic:cNvPr id="5" name="Figura1" descr=""/>
+                    <pic:cNvPicPr>
+                      <a:picLocks noChangeAspect="1" noChangeArrowheads="1"/>
+                    </pic:cNvPicPr>
+                  </pic:nvPicPr>
+                  <pic:blipFill>
+                    <a:blip r:embed="rId3"/>
+                    <a:stretch>
+                      <a:fillRect/>
+                    </a:stretch>
+                  </pic:blipFill>
+                  <pic:spPr bwMode="auto">
+                    <a:xfrm>
+                      <a:off x="0" y="0"/>
+                      <a:ext cx="5731510" cy="4255135"/>
+                    </a:xfrm>
+                    <a:prstGeom prst="rect">
+                      <a:avLst/>
+                    </a:prstGeom>
+                  </pic:spPr>
+                </pic:pic>
+              </a:graphicData>
+            </a:graphic>
+          </wp:anchor>
+        </w:drawing>
+      </w:r>
+    </w:p>
+    <w:p>
+      <w:pPr>
+        <w:pStyle w:val="Normal"/>
+        <w:spacing w:lineRule="auto" w:line="360"/>
+        <w:jc w:val="both"/>
+        <w:rPr>
+          <w:b/>
+          <w:b/>
+        </w:rPr>
+      </w:pPr>
+      <w:r>
+        <w:rPr>
+          <w:b/>
+        </w:rPr>
+        <w:drawing>
+          <wp:anchor behindDoc="0" distT="0" distB="0" distL="0" distR="0" simplePos="0" locked="0" layoutInCell="1" allowOverlap="1" relativeHeight="6">
+            <wp:simplePos x="0" y="0"/>
+            <wp:positionH relativeFrom="column">
+              <wp:align>center</wp:align>
+            </wp:positionH>
+            <wp:positionV relativeFrom="paragraph">
+              <wp:posOffset>635</wp:posOffset>
+            </wp:positionV>
+            <wp:extent cx="4476750" cy="3228975"/>
+            <wp:effectExtent l="0" t="0" r="0" b="0"/>
+            <wp:wrapTopAndBottom/>
+            <wp:docPr id="6" name="Figura2" descr=""/>
+            <wp:cNvGraphicFramePr>
+              <a:graphicFrameLocks xmlns:a="http://schemas.openxmlformats.org/drawingml/2006/main" noChangeAspect="1"/>
+            </wp:cNvGraphicFramePr>
+            <a:graphic xmlns:a="http://schemas.openxmlformats.org/drawingml/2006/main">
+              <a:graphicData uri="http://schemas.openxmlformats.org/drawingml/2006/picture">
+                <pic:pic xmlns:pic="http://schemas.openxmlformats.org/drawingml/2006/picture">
+                  <pic:nvPicPr>
+                    <pic:cNvPr id="6" name="Figura2" descr=""/>
+                    <pic:cNvPicPr>
+                      <a:picLocks noChangeAspect="1" noChangeArrowheads="1"/>
+                    </pic:cNvPicPr>
+                  </pic:nvPicPr>
+                  <pic:blipFill>
+                    <a:blip r:embed="rId4"/>
+                    <a:stretch>
+                      <a:fillRect/>
+                    </a:stretch>
+                  </pic:blipFill>
+                  <pic:spPr bwMode="auto">
+                    <a:xfrm>
+                      <a:off x="0" y="0"/>
+                      <a:ext cx="4476750" cy="3228975"/>
+                    </a:xfrm>
+                    <a:prstGeom prst="rect">
+                      <a:avLst/>
+                    </a:prstGeom>
+                  </pic:spPr>
+                </pic:pic>
+              </a:graphicData>
+            </a:graphic>
+          </wp:anchor>
+        </w:drawing>
+      </w:r>
+    </w:p>
+    <w:p>
+      <w:pPr>
+        <w:pStyle w:val="Ttulo1"/>
+        <w:rPr/>
+      </w:pPr>
+      <w:r>
+        <w:rPr/>
+        <w:drawing>
+          <wp:anchor behindDoc="0" distT="0" distB="0" distL="0" distR="0" simplePos="0" locked="0" layoutInCell="1" allowOverlap="1" relativeHeight="7">
+            <wp:simplePos x="0" y="0"/>
+            <wp:positionH relativeFrom="column">
+              <wp:posOffset>661035</wp:posOffset>
+            </wp:positionH>
+            <wp:positionV relativeFrom="paragraph">
+              <wp:posOffset>635</wp:posOffset>
+            </wp:positionV>
+            <wp:extent cx="4410075" cy="6486525"/>
+            <wp:effectExtent l="0" t="0" r="0" b="0"/>
+            <wp:wrapTopAndBottom/>
+            <wp:docPr id="7" name="Figura3" descr=""/>
+            <wp:cNvGraphicFramePr>
+              <a:graphicFrameLocks xmlns:a="http://schemas.openxmlformats.org/drawingml/2006/main" noChangeAspect="1"/>
+            </wp:cNvGraphicFramePr>
+            <a:graphic xmlns:a="http://schemas.openxmlformats.org/drawingml/2006/main">
+              <a:graphicData uri="http://schemas.openxmlformats.org/drawingml/2006/picture">
+                <pic:pic xmlns:pic="http://schemas.openxmlformats.org/drawingml/2006/picture">
+                  <pic:nvPicPr>
+                    <pic:cNvPr id="7" name="Figura3" descr=""/>
+                    <pic:cNvPicPr>
+                      <a:picLocks noChangeAspect="1" noChangeArrowheads="1"/>
+                    </pic:cNvPicPr>
+                  </pic:nvPicPr>
+                  <pic:blipFill>
+                    <a:blip r:embed="rId5"/>
+                    <a:stretch>
+                      <a:fillRect/>
+                    </a:stretch>
+                  </pic:blipFill>
+                  <pic:spPr bwMode="auto">
+                    <a:xfrm>
+                      <a:off x="0" y="0"/>
+                      <a:ext cx="4410075" cy="6486525"/>
+                    </a:xfrm>
+                    <a:prstGeom prst="rect">
+                      <a:avLst/>
+                    </a:prstGeom>
+                  </pic:spPr>
+                </pic:pic>
+              </a:graphicData>
+            </a:graphic>
+          </wp:anchor>
+        </w:drawing>
+      </w:r>
+    </w:p>
+    <w:p>
+      <w:pPr>
+        <w:pStyle w:val="Ttulo1"/>
+        <w:rPr/>
+      </w:pPr>
+      <w:r>
+        <w:rPr/>
+      </w:r>
+    </w:p>
+    <w:p>
+      <w:pPr>
+        <w:pStyle w:val="Ttulo1"/>
+        <w:rPr/>
+      </w:pPr>
+      <w:r>
+        <w:rPr/>
+        <w:drawing>
+          <wp:anchor behindDoc="0" distT="0" distB="0" distL="0" distR="0" simplePos="0" locked="0" layoutInCell="1" allowOverlap="1" relativeHeight="8">
+            <wp:simplePos x="0" y="0"/>
+            <wp:positionH relativeFrom="column">
+              <wp:align>center</wp:align>
+            </wp:positionH>
+            <wp:positionV relativeFrom="paragraph">
+              <wp:posOffset>635</wp:posOffset>
+            </wp:positionV>
+            <wp:extent cx="4505325" cy="723900"/>
+            <wp:effectExtent l="0" t="0" r="0" b="0"/>
+            <wp:wrapTopAndBottom/>
+            <wp:docPr id="8" name="Figura4" descr=""/>
+            <wp:cNvGraphicFramePr>
+              <a:graphicFrameLocks xmlns:a="http://schemas.openxmlformats.org/drawingml/2006/main" noChangeAspect="1"/>
+            </wp:cNvGraphicFramePr>
+            <a:graphic xmlns:a="http://schemas.openxmlformats.org/drawingml/2006/main">
+              <a:graphicData uri="http://schemas.openxmlformats.org/drawingml/2006/picture">
+                <pic:pic xmlns:pic="http://schemas.openxmlformats.org/drawingml/2006/picture">
+                  <pic:nvPicPr>
+                    <pic:cNvPr id="8" name="Figura4" descr=""/>
+                    <pic:cNvPicPr>
+                      <a:picLocks noChangeAspect="1" noChangeArrowheads="1"/>
+                    </pic:cNvPicPr>
+                  </pic:nvPicPr>
+                  <pic:blipFill>
+                    <a:blip r:embed="rId6"/>
+                    <a:stretch>
+                      <a:fillRect/>
+                    </a:stretch>
+                  </pic:blipFill>
+                  <pic:spPr bwMode="auto">
+                    <a:xfrm>
+                      <a:off x="0" y="0"/>
+                      <a:ext cx="4505325" cy="723900"/>
+                    </a:xfrm>
+                    <a:prstGeom prst="rect">
+                      <a:avLst/>
+                    </a:prstGeom>
+                  </pic:spPr>
+                </pic:pic>
+              </a:graphicData>
+            </a:graphic>
+          </wp:anchor>
+        </w:drawing>
+      </w:r>
+    </w:p>
+    <w:p>
+      <w:pPr>
+        <w:pStyle w:val="Ttulo1"/>
+        <w:rPr/>
+      </w:pPr>
+      <w:r>
+        <w:rPr/>
+        <w:drawing>
+          <wp:anchor behindDoc="0" distT="0" distB="0" distL="0" distR="0" simplePos="0" locked="0" layoutInCell="1" allowOverlap="1" relativeHeight="9">
+            <wp:simplePos x="0" y="0"/>
+            <wp:positionH relativeFrom="column">
+              <wp:align>center</wp:align>
+            </wp:positionH>
+            <wp:positionV relativeFrom="paragraph">
+              <wp:posOffset>635</wp:posOffset>
+            </wp:positionV>
+            <wp:extent cx="4572000" cy="6810375"/>
+            <wp:effectExtent l="0" t="0" r="0" b="0"/>
+            <wp:wrapTopAndBottom/>
+            <wp:docPr id="9" name="Figura5" descr=""/>
+            <wp:cNvGraphicFramePr>
+              <a:graphicFrameLocks xmlns:a="http://schemas.openxmlformats.org/drawingml/2006/main" noChangeAspect="1"/>
+            </wp:cNvGraphicFramePr>
+            <a:graphic xmlns:a="http://schemas.openxmlformats.org/drawingml/2006/main">
+              <a:graphicData uri="http://schemas.openxmlformats.org/drawingml/2006/picture">
+                <pic:pic xmlns:pic="http://schemas.openxmlformats.org/drawingml/2006/picture">
+                  <pic:nvPicPr>
+                    <pic:cNvPr id="9" name="Figura5" descr=""/>
+                    <pic:cNvPicPr>
+                      <a:picLocks noChangeAspect="1" noChangeArrowheads="1"/>
+                    </pic:cNvPicPr>
+                  </pic:nvPicPr>
+                  <pic:blipFill>
+                    <a:blip r:embed="rId7"/>
+                    <a:stretch>
+                      <a:fillRect/>
+                    </a:stretch>
+                  </pic:blipFill>
+                  <pic:spPr bwMode="auto">
+                    <a:xfrm>
+                      <a:off x="0" y="0"/>
+                      <a:ext cx="4572000" cy="6810375"/>
+                    </a:xfrm>
+                    <a:prstGeom prst="rect">
+                      <a:avLst/>
+                    </a:prstGeom>
+                  </pic:spPr>
+                </pic:pic>
+              </a:graphicData>
+            </a:graphic>
+          </wp:anchor>
+        </w:drawing>
+      </w:r>
+    </w:p>
+    <w:p>
+      <w:pPr>
+        <w:pStyle w:val="Ttulo1"/>
+        <w:rPr/>
+      </w:pPr>
+      <w:r>
+        <w:rPr/>
+        <w:drawing>
+          <wp:anchor behindDoc="0" distT="0" distB="0" distL="0" distR="0" simplePos="0" locked="0" layoutInCell="1" allowOverlap="1" relativeHeight="10">
+            <wp:simplePos x="0" y="0"/>
+            <wp:positionH relativeFrom="column">
+              <wp:align>center</wp:align>
+            </wp:positionH>
+            <wp:positionV relativeFrom="paragraph">
+              <wp:posOffset>635</wp:posOffset>
+            </wp:positionV>
+            <wp:extent cx="4781550" cy="2857500"/>
+            <wp:effectExtent l="0" t="0" r="0" b="0"/>
+            <wp:wrapTopAndBottom/>
+            <wp:docPr id="10" name="Figura6" descr=""/>
+            <wp:cNvGraphicFramePr>
+              <a:graphicFrameLocks xmlns:a="http://schemas.openxmlformats.org/drawingml/2006/main" noChangeAspect="1"/>
+            </wp:cNvGraphicFramePr>
+            <a:graphic xmlns:a="http://schemas.openxmlformats.org/drawingml/2006/main">
+              <a:graphicData uri="http://schemas.openxmlformats.org/drawingml/2006/picture">
+                <pic:pic xmlns:pic="http://schemas.openxmlformats.org/drawingml/2006/picture">
+                  <pic:nvPicPr>
+                    <pic:cNvPr id="10" name="Figura6" descr=""/>
+                    <pic:cNvPicPr>
+                      <a:picLocks noChangeAspect="1" noChangeArrowheads="1"/>
+                    </pic:cNvPicPr>
+                  </pic:nvPicPr>
+                  <pic:blipFill>
+                    <a:blip r:embed="rId8"/>
+                    <a:stretch>
+                      <a:fillRect/>
+                    </a:stretch>
+                  </pic:blipFill>
+                  <pic:spPr bwMode="auto">
+                    <a:xfrm>
+                      <a:off x="0" y="0"/>
+                      <a:ext cx="4781550" cy="2857500"/>
+                    </a:xfrm>
+                    <a:prstGeom prst="rect">
+                      <a:avLst/>
+                    </a:prstGeom>
+                  </pic:spPr>
+                </pic:pic>
+              </a:graphicData>
+            </a:graphic>
+          </wp:anchor>
+        </w:drawing>
+      </w:r>
+    </w:p>
+    <w:p>
+      <w:pPr>
+        <w:pStyle w:val="Ttulo1"/>
+        <w:rPr/>
+      </w:pPr>
+      <w:r>
+        <w:rPr/>
+      </w:r>
+    </w:p>
+    <w:p>
+      <w:pPr>
+        <w:pStyle w:val="Ttulo1"/>
         <w:rPr>
           <w:b/>
           <w:b/>
@@ -920,47 +1260,28 @@
           <w:szCs w:val="24"/>
         </w:rPr>
         <w:tab/>
-        <w:t xml:space="preserve">GNS3 é uma </w:t>
-      </w:r>
-      <w:r>
-        <w:rPr>
-          <w:b/>
-          <w:bCs/>
+      </w:r>
+    </w:p>
+    <w:p>
+      <w:pPr>
+        <w:pStyle w:val="Normal"/>
+        <w:spacing w:lineRule="auto" w:line="360"/>
+        <w:jc w:val="both"/>
+        <w:rPr>
           <w:sz w:val="24"/>
           <w:szCs w:val="24"/>
         </w:rPr>
-        <w:t>MERDA</w:t>
-      </w:r>
-      <w:r>
-        <w:rPr>
-          <w:b w:val="false"/>
-          <w:bCs w:val="false"/>
+      </w:pPr>
+      <w:r>
+        <w:rPr>
           <w:sz w:val="24"/>
           <w:szCs w:val="24"/>
         </w:rPr>
-        <w:t xml:space="preserve"> pra configurar!</w:t>
-      </w:r>
-    </w:p>
-    <w:p>
-      <w:pPr>
-        <w:pStyle w:val="Normal"/>
-        <w:spacing w:lineRule="auto" w:line="360"/>
-        <w:jc w:val="both"/>
-        <w:rPr>
-          <w:sz w:val="24"/>
-          <w:szCs w:val="24"/>
-        </w:rPr>
-      </w:pPr>
-      <w:r>
-        <w:rPr>
-          <w:sz w:val="24"/>
-          <w:szCs w:val="24"/>
-        </w:rPr>
-      </w:r>
-    </w:p>
-    <w:p>
-      <w:pPr>
-        <w:pStyle w:val="Heading1"/>
+      </w:r>
+    </w:p>
+    <w:p>
+      <w:pPr>
+        <w:pStyle w:val="Ttulo1"/>
         <w:rPr/>
       </w:pPr>
       <w:r>
@@ -992,7 +1313,7 @@
         <w:pStyle w:val="Normal"/>
         <w:rPr/>
       </w:pPr>
-      <w:hyperlink r:id="rId3">
+      <w:hyperlink r:id="rId9">
         <w:r>
           <w:rPr>
             <w:rStyle w:val="LinkdaInternet"/>
@@ -1015,7 +1336,7 @@
         <w:pStyle w:val="Normal"/>
         <w:rPr/>
       </w:pPr>
-      <w:hyperlink r:id="rId4">
+      <w:hyperlink r:id="rId10">
         <w:r>
           <w:rPr>
             <w:rStyle w:val="LinkdaInternet"/>
@@ -1035,7 +1356,7 @@
     </w:p>
     <w:p>
       <w:pPr>
-        <w:pStyle w:val="Heading1"/>
+        <w:pStyle w:val="Ttulo1"/>
         <w:rPr/>
       </w:pPr>
       <w:r>
@@ -1510,7 +1831,7 @@
       <w:lang w:val="pt-BR" w:eastAsia="en-US" w:bidi="ar-SA"/>
     </w:rPr>
   </w:style>
-  <w:style w:type="paragraph" w:styleId="Heading1">
+  <w:style w:type="paragraph" w:styleId="Ttulo1">
     <w:name w:val="Heading 1"/>
     <w:basedOn w:val="Normal"/>
     <w:next w:val="Normal"/>
@@ -1527,7 +1848,7 @@
       <w:szCs w:val="40"/>
     </w:rPr>
   </w:style>
-  <w:style w:type="paragraph" w:styleId="Heading2">
+  <w:style w:type="paragraph" w:styleId="Ttulo2">
     <w:name w:val="Heading 2"/>
     <w:basedOn w:val="Normal"/>
     <w:next w:val="Normal"/>
@@ -1546,7 +1867,7 @@
       <w:szCs w:val="32"/>
     </w:rPr>
   </w:style>
-  <w:style w:type="paragraph" w:styleId="Heading3">
+  <w:style w:type="paragraph" w:styleId="Ttulo3">
     <w:name w:val="Heading 3"/>
     <w:basedOn w:val="Normal"/>
     <w:next w:val="Normal"/>
@@ -1566,7 +1887,7 @@
       <w:szCs w:val="28"/>
     </w:rPr>
   </w:style>
-  <w:style w:type="paragraph" w:styleId="Heading4">
+  <w:style w:type="paragraph" w:styleId="Ttulo4">
     <w:name w:val="Heading 4"/>
     <w:basedOn w:val="Normal"/>
     <w:next w:val="Normal"/>
@@ -1586,7 +1907,7 @@
       <w:szCs w:val="24"/>
     </w:rPr>
   </w:style>
-  <w:style w:type="paragraph" w:styleId="Heading5">
+  <w:style w:type="paragraph" w:styleId="Ttulo5">
     <w:name w:val="Heading 5"/>
     <w:basedOn w:val="Normal"/>
     <w:next w:val="Normal"/>
@@ -1604,7 +1925,7 @@
       <w:color w:val="666666"/>
     </w:rPr>
   </w:style>
-  <w:style w:type="paragraph" w:styleId="Heading6">
+  <w:style w:type="paragraph" w:styleId="Ttulo6">
     <w:name w:val="Heading 6"/>
     <w:basedOn w:val="Normal"/>
     <w:next w:val="Normal"/>
@@ -1697,28 +2018,29 @@
   </w:style>
   <w:style w:type="character" w:styleId="InternetLink">
     <w:name w:val="Internet Link"/>
+    <w:qFormat/>
     <w:rPr>
       <w:color w:val="000080"/>
       <w:u w:val="single"/>
       <w:lang w:val="zxx" w:eastAsia="zxx" w:bidi="zxx"/>
     </w:rPr>
   </w:style>
-  <w:style w:type="paragraph" w:styleId="Heading">
-    <w:name w:val="Heading"/>
+  <w:style w:type="paragraph" w:styleId="Ttulo">
+    <w:name w:val="Título"/>
     <w:basedOn w:val="Normal"/>
-    <w:next w:val="TextBody"/>
+    <w:next w:val="Corpodetexto"/>
     <w:qFormat/>
     <w:pPr>
       <w:keepNext/>
       <w:spacing w:before="240" w:after="120"/>
     </w:pPr>
     <w:rPr>
-      <w:rFonts w:ascii="Liberation Sans" w:hAnsi="Liberation Sans" w:eastAsia="WenQuanYi Micro Hei" w:cs="Lohit Devanagari"/>
+      <w:rFonts w:ascii="Liberation Sans" w:hAnsi="Liberation Sans" w:eastAsia="DejaVu Sans" w:cs="FreeSans"/>
       <w:sz w:val="28"/>
       <w:szCs w:val="28"/>
     </w:rPr>
   </w:style>
-  <w:style w:type="paragraph" w:styleId="TextBody">
+  <w:style w:type="paragraph" w:styleId="Corpodetexto">
     <w:name w:val="Body Text"/>
     <w:basedOn w:val="Normal"/>
     <w:pPr>
@@ -1726,15 +2048,15 @@
     </w:pPr>
     <w:rPr/>
   </w:style>
-  <w:style w:type="paragraph" w:styleId="List">
+  <w:style w:type="paragraph" w:styleId="Lista">
     <w:name w:val="List"/>
-    <w:basedOn w:val="TextBody"/>
+    <w:basedOn w:val="Corpodetexto"/>
     <w:pPr/>
     <w:rPr>
       <w:rFonts w:cs="FreeSans"/>
     </w:rPr>
   </w:style>
-  <w:style w:type="paragraph" w:styleId="Caption">
+  <w:style w:type="paragraph" w:styleId="Legenda">
     <w:name w:val="Caption"/>
     <w:basedOn w:val="Normal"/>
     <w:qFormat/>
@@ -1750,31 +2072,6 @@
       <w:szCs w:val="24"/>
     </w:rPr>
   </w:style>
-  <w:style w:type="paragraph" w:styleId="Index">
-    <w:name w:val="Index"/>
-    <w:basedOn w:val="Normal"/>
-    <w:qFormat/>
-    <w:pPr>
-      <w:suppressLineNumbers/>
-    </w:pPr>
-    <w:rPr>
-      <w:rFonts w:cs="Lohit Devanagari"/>
-    </w:rPr>
-  </w:style>
-  <w:style w:type="paragraph" w:styleId="Ttulo">
-    <w:name w:val="Título"/>
-    <w:basedOn w:val="Normal"/>
-    <w:qFormat/>
-    <w:pPr>
-      <w:keepNext/>
-      <w:spacing w:before="240" w:after="120"/>
-    </w:pPr>
-    <w:rPr>
-      <w:rFonts w:ascii="Liberation Sans" w:hAnsi="Liberation Sans" w:eastAsia="DejaVu Sans" w:cs="FreeSans"/>
-      <w:sz w:val="28"/>
-      <w:szCs w:val="28"/>
-    </w:rPr>
-  </w:style>
   <w:style w:type="paragraph" w:styleId="Ndice">
     <w:name w:val="Índice"/>
     <w:basedOn w:val="Normal"/>
@@ -1786,7 +2083,7 @@
       <w:rFonts w:cs="FreeSans"/>
     </w:rPr>
   </w:style>
-  <w:style w:type="paragraph" w:styleId="Title">
+  <w:style w:type="paragraph" w:styleId="Ttulododocumento">
     <w:name w:val="Title"/>
     <w:basedOn w:val="Normal"/>
     <w:next w:val="Normal"/>
@@ -1802,7 +2099,7 @@
       <w:szCs w:val="52"/>
     </w:rPr>
   </w:style>
-  <w:style w:type="paragraph" w:styleId="Subtitle">
+  <w:style w:type="paragraph" w:styleId="Subttulo">
     <w:name w:val="Subtitle"/>
     <w:basedOn w:val="Normal"/>
     <w:next w:val="Normal"/>
@@ -1869,9 +2166,16 @@
       <w:szCs w:val="18"/>
     </w:rPr>
   </w:style>
-  <w:style w:type="paragraph" w:styleId="Illustration">
-    <w:name w:val="Illustration"/>
-    <w:basedOn w:val="Caption"/>
+  <w:style w:type="paragraph" w:styleId="Figura">
+    <w:name w:val="Figura"/>
+    <w:basedOn w:val="Legenda"/>
+    <w:qFormat/>
+    <w:pPr/>
+    <w:rPr/>
+  </w:style>
+  <w:style w:type="paragraph" w:styleId="Contedodoquadro">
+    <w:name w:val="Conteúdo do quadro"/>
+    <w:basedOn w:val="Normal"/>
     <w:qFormat/>
     <w:pPr/>
     <w:rPr/>

</xml_diff>

<commit_message>
Commiting final report version
</commit_message>
<xml_diff>
--- a/T2_LabRedes/Doc/T2 - LabRedes.docx
+++ b/T2_LabRedes/Doc/T2 - LabRedes.docx
@@ -874,6 +874,11 @@
       </w:pPr>
       <w:r>
         <w:rPr/>
+        <w:t xml:space="preserve">A imagem abaixo ilustra o início da configuração to protocolo de roteamento OSPF. O funcionamento dá-se a partir de “Hello Packets”, que contém a informação de quem são os vizinhos do nodo remetente. Em seguida, é possível observar o pacote “DB Description” que contém a descrição da topologia das áreas. Os pacotes de “LS Request” são utilizados para que um roteador obtenha informações sobre outros estados de enlace. As mensagens “LS Update” contém informações atualizadas sobre o estado de determinados links, que são enviados em resposta ao “LS Request”. Os pacotes “LS Acknowledgment” </w:t>
+      </w:r>
+      <w:r>
+        <w:rPr/>
+        <w:t>são utilizados para confirmar que uma rajada de pacotes “LS Update” foi recebido.</w:t>
       </w:r>
     </w:p>
     <w:p>
@@ -943,6 +948,25 @@
         <w:spacing w:lineRule="auto" w:line="360"/>
         <w:jc w:val="both"/>
         <w:rPr>
+          <w:b w:val="false"/>
+          <w:b w:val="false"/>
+          <w:bCs w:val="false"/>
+        </w:rPr>
+      </w:pPr>
+      <w:r>
+        <w:rPr>
+          <w:b w:val="false"/>
+          <w:bCs w:val="false"/>
+        </w:rPr>
+        <w:t>As imagens abaixo mostram a representação da topologia a partir da perspectiva do nodo R4.</w:t>
+      </w:r>
+    </w:p>
+    <w:p>
+      <w:pPr>
+        <w:pStyle w:val="Normal"/>
+        <w:spacing w:lineRule="auto" w:line="360"/>
+        <w:jc w:val="both"/>
+        <w:rPr>
           <w:b/>
           <w:b/>
         </w:rPr>
@@ -1259,7 +1283,22 @@
           <w:sz w:val="24"/>
           <w:szCs w:val="24"/>
         </w:rPr>
-        <w:tab/>
+        <w:t>A realização do trabalho possibilitou o aprofundamento do conhecimento adquirido em aula sobre o protocolo de roteamento OSPF, bem como a sua configuração em um ambiente simulado.</w:t>
+      </w:r>
+    </w:p>
+    <w:p>
+      <w:pPr>
+        <w:pStyle w:val="Normal"/>
+        <w:spacing w:lineRule="auto" w:line="360"/>
+        <w:jc w:val="both"/>
+        <w:rPr/>
+      </w:pPr>
+      <w:r>
+        <w:rPr>
+          <w:sz w:val="24"/>
+          <w:szCs w:val="24"/>
+        </w:rPr>
+        <w:t>Após a devida configuração, foi possível validar o funcionamento da topologia a partir da análise da captura de pacotes utilizando a ferramenta Wireshark e análise do banco de dados construídos pelos roteadores.</w:t>
       </w:r>
     </w:p>
     <w:p>
@@ -1352,66 +1391,6 @@
       </w:pPr>
       <w:r>
         <w:rPr/>
-      </w:r>
-    </w:p>
-    <w:p>
-      <w:pPr>
-        <w:pStyle w:val="Ttulo1"/>
-        <w:rPr/>
-      </w:pPr>
-      <w:r>
-        <w:rPr/>
-        <w:t>Anotações (Deletar no final do trabalho)</w:t>
-      </w:r>
-    </w:p>
-    <w:p>
-      <w:pPr>
-        <w:pStyle w:val="Normal"/>
-        <w:rPr/>
-      </w:pPr>
-      <w:r>
-        <w:rPr/>
-        <w:t xml:space="preserve">GNS3 version is 2.1.11 </w:t>
-      </w:r>
-    </w:p>
-    <w:p>
-      <w:pPr>
-        <w:pStyle w:val="Normal"/>
-        <w:rPr/>
-      </w:pPr>
-      <w:r>
-        <w:rPr/>
-        <w:t>Python version is 3.5.3 (64-bit) with utf-8 encoding</w:t>
-      </w:r>
-    </w:p>
-    <w:p>
-      <w:pPr>
-        <w:pStyle w:val="Normal"/>
-        <w:rPr/>
-      </w:pPr>
-      <w:r>
-        <w:rPr/>
-        <w:t>Qt version is 5.7.1</w:t>
-      </w:r>
-    </w:p>
-    <w:p>
-      <w:pPr>
-        <w:pStyle w:val="Normal"/>
-        <w:rPr/>
-      </w:pPr>
-      <w:r>
-        <w:rPr/>
-        <w:t>PyQt version is 5.7</w:t>
-      </w:r>
-    </w:p>
-    <w:p>
-      <w:pPr>
-        <w:pStyle w:val="Normal"/>
-        <w:rPr/>
-      </w:pPr>
-      <w:r>
-        <w:rPr/>
-        <w:t>SIP version is 4.18.1</w:t>
       </w:r>
     </w:p>
     <w:sectPr>

</xml_diff>